<commit_message>
Update work02 doc file
</commit_message>
<xml_diff>
--- a/work02/Teoria da Computação – Trabalho 2º Bimestre.docx
+++ b/work02/Teoria da Computação – Trabalho 2º Bimestre.docx
@@ -461,7 +461,27 @@
           <w:szCs w:val="24"/>
         </w:rPr>
         <w:lastRenderedPageBreak/>
-        <w:t>Trabalho 1º Bimestre</w:t>
+        <w:t xml:space="preserve">Trabalho </w:t>
+      </w:r>
+      <w:r>
+        <w:rPr>
+          <w:rFonts w:ascii="Arial" w:eastAsia="Arial" w:hAnsi="Arial" w:cs="Arial"/>
+          <w:b/>
+          <w:bCs/>
+          <w:sz w:val="28"/>
+          <w:szCs w:val="24"/>
+        </w:rPr>
+        <w:t>2</w:t>
+      </w:r>
+      <w:r>
+        <w:rPr>
+          <w:rFonts w:ascii="Arial" w:eastAsia="Arial" w:hAnsi="Arial" w:cs="Arial"/>
+          <w:b/>
+          <w:bCs/>
+          <w:sz w:val="28"/>
+          <w:szCs w:val="24"/>
+        </w:rPr>
+        <w:t>º Bimestre</w:t>
       </w:r>
     </w:p>
     <w:p>
@@ -1328,12 +1348,18 @@
         <w:jc w:val="both"/>
         <w:rPr>
           <w:rFonts w:ascii="Courier New" w:eastAsia="Times New Roman" w:hAnsi="Courier New" w:cs="Courier New"/>
-          <w:lang w:eastAsia="pt-BR"/>
-        </w:rPr>
-      </w:pPr>
-      <w:r>
-        <w:rPr>
-          <w:rFonts w:ascii="Courier New" w:eastAsia="Times New Roman" w:hAnsi="Courier New" w:cs="Courier New"/>
+          <w:b/>
+          <w:bCs/>
+          <w:color w:val="FF0000"/>
+          <w:lang w:eastAsia="pt-BR"/>
+        </w:rPr>
+      </w:pPr>
+      <w:r>
+        <w:rPr>
+          <w:rFonts w:ascii="Courier New" w:eastAsia="Times New Roman" w:hAnsi="Courier New" w:cs="Courier New"/>
+          <w:b/>
+          <w:bCs/>
+          <w:color w:val="FF0000"/>
           <w:lang w:eastAsia="pt-BR"/>
         </w:rPr>
         <w:lastRenderedPageBreak/>
@@ -1346,12 +1372,18 @@
         <w:jc w:val="both"/>
         <w:rPr>
           <w:rFonts w:ascii="Courier New" w:eastAsia="Times New Roman" w:hAnsi="Courier New" w:cs="Courier New"/>
-          <w:lang w:eastAsia="pt-BR"/>
-        </w:rPr>
-      </w:pPr>
-      <w:r>
-        <w:rPr>
-          <w:rFonts w:ascii="Courier New" w:eastAsia="Times New Roman" w:hAnsi="Courier New" w:cs="Courier New"/>
+          <w:b/>
+          <w:bCs/>
+          <w:color w:val="FF0000"/>
+          <w:lang w:eastAsia="pt-BR"/>
+        </w:rPr>
+      </w:pPr>
+      <w:r>
+        <w:rPr>
+          <w:rFonts w:ascii="Courier New" w:eastAsia="Times New Roman" w:hAnsi="Courier New" w:cs="Courier New"/>
+          <w:b/>
+          <w:bCs/>
+          <w:color w:val="FF0000"/>
           <w:lang w:eastAsia="pt-BR"/>
         </w:rPr>
         <w:t>CACHOEIRA DO CARACOL --- CACHOEIRA CONDE DEU = custo: 0.1646214</w:t>
@@ -1363,12 +1395,18 @@
         <w:jc w:val="both"/>
         <w:rPr>
           <w:rFonts w:ascii="Courier New" w:eastAsia="Times New Roman" w:hAnsi="Courier New" w:cs="Courier New"/>
-          <w:lang w:eastAsia="pt-BR"/>
-        </w:rPr>
-      </w:pPr>
-      <w:r>
-        <w:rPr>
-          <w:rFonts w:ascii="Courier New" w:eastAsia="Times New Roman" w:hAnsi="Courier New" w:cs="Courier New"/>
+          <w:b/>
+          <w:bCs/>
+          <w:color w:val="FF0000"/>
+          <w:lang w:eastAsia="pt-BR"/>
+        </w:rPr>
+      </w:pPr>
+      <w:r>
+        <w:rPr>
+          <w:rFonts w:ascii="Courier New" w:eastAsia="Times New Roman" w:hAnsi="Courier New" w:cs="Courier New"/>
+          <w:b/>
+          <w:bCs/>
+          <w:color w:val="FF0000"/>
           <w:lang w:eastAsia="pt-BR"/>
         </w:rPr>
         <w:t>CACHOEIRA DO CARACOL --- CACHOEIRA SANTA BARBARA = custo: 0.2382511</w:t>
@@ -1380,12 +1418,18 @@
         <w:jc w:val="both"/>
         <w:rPr>
           <w:rFonts w:ascii="Courier New" w:eastAsia="Times New Roman" w:hAnsi="Courier New" w:cs="Courier New"/>
-          <w:lang w:eastAsia="pt-BR"/>
-        </w:rPr>
-      </w:pPr>
-      <w:r>
-        <w:rPr>
-          <w:rFonts w:ascii="Courier New" w:eastAsia="Times New Roman" w:hAnsi="Courier New" w:cs="Courier New"/>
+          <w:b/>
+          <w:bCs/>
+          <w:color w:val="FF0000"/>
+          <w:lang w:eastAsia="pt-BR"/>
+        </w:rPr>
+      </w:pPr>
+      <w:r>
+        <w:rPr>
+          <w:rFonts w:ascii="Courier New" w:eastAsia="Times New Roman" w:hAnsi="Courier New" w:cs="Courier New"/>
+          <w:b/>
+          <w:bCs/>
+          <w:color w:val="FF0000"/>
           <w:lang w:eastAsia="pt-BR"/>
         </w:rPr>
         <w:t>CACHOEIRA DO CARACOL --- CACHOEIRA VEU DA NOIVA = custo: 0.2359051</w:t>
@@ -1397,12 +1441,18 @@
         <w:jc w:val="both"/>
         <w:rPr>
           <w:rFonts w:ascii="Courier New" w:eastAsia="Times New Roman" w:hAnsi="Courier New" w:cs="Courier New"/>
-          <w:lang w:eastAsia="pt-BR"/>
-        </w:rPr>
-      </w:pPr>
-      <w:r>
-        <w:rPr>
-          <w:rFonts w:ascii="Courier New" w:eastAsia="Times New Roman" w:hAnsi="Courier New" w:cs="Courier New"/>
+          <w:b/>
+          <w:bCs/>
+          <w:color w:val="FF0000"/>
+          <w:lang w:eastAsia="pt-BR"/>
+        </w:rPr>
+      </w:pPr>
+      <w:r>
+        <w:rPr>
+          <w:rFonts w:ascii="Courier New" w:eastAsia="Times New Roman" w:hAnsi="Courier New" w:cs="Courier New"/>
+          <w:b/>
+          <w:bCs/>
+          <w:color w:val="FF0000"/>
           <w:lang w:eastAsia="pt-BR"/>
         </w:rPr>
         <w:t>CACHOEIRA DO CARACOL --- CACHOEIRA DA FUMACA = custo: 0.183741</w:t>
@@ -1414,12 +1464,18 @@
         <w:jc w:val="both"/>
         <w:rPr>
           <w:rFonts w:ascii="Courier New" w:eastAsia="Times New Roman" w:hAnsi="Courier New" w:cs="Courier New"/>
-          <w:lang w:eastAsia="pt-BR"/>
-        </w:rPr>
-      </w:pPr>
-      <w:r>
-        <w:rPr>
-          <w:rFonts w:ascii="Courier New" w:eastAsia="Times New Roman" w:hAnsi="Courier New" w:cs="Courier New"/>
+          <w:b/>
+          <w:bCs/>
+          <w:color w:val="FF0000"/>
+          <w:lang w:eastAsia="pt-BR"/>
+        </w:rPr>
+      </w:pPr>
+      <w:r>
+        <w:rPr>
+          <w:rFonts w:ascii="Courier New" w:eastAsia="Times New Roman" w:hAnsi="Courier New" w:cs="Courier New"/>
+          <w:b/>
+          <w:bCs/>
+          <w:color w:val="FF0000"/>
           <w:lang w:eastAsia="pt-BR"/>
         </w:rPr>
         <w:t>CACHOEIRA DO CARACOL --- CACHOEIRA DO FORMIGA = custo: 0.2939706</w:t>
@@ -1431,12 +1487,18 @@
         <w:jc w:val="both"/>
         <w:rPr>
           <w:rFonts w:ascii="Courier New" w:eastAsia="Times New Roman" w:hAnsi="Courier New" w:cs="Courier New"/>
-          <w:lang w:eastAsia="pt-BR"/>
-        </w:rPr>
-      </w:pPr>
-      <w:r>
-        <w:rPr>
-          <w:rFonts w:ascii="Courier New" w:eastAsia="Times New Roman" w:hAnsi="Courier New" w:cs="Courier New"/>
+          <w:b/>
+          <w:bCs/>
+          <w:color w:val="FF0000"/>
+          <w:lang w:eastAsia="pt-BR"/>
+        </w:rPr>
+      </w:pPr>
+      <w:r>
+        <w:rPr>
+          <w:rFonts w:ascii="Courier New" w:eastAsia="Times New Roman" w:hAnsi="Courier New" w:cs="Courier New"/>
+          <w:b/>
+          <w:bCs/>
+          <w:color w:val="FF0000"/>
           <w:lang w:eastAsia="pt-BR"/>
         </w:rPr>
         <w:t>CACHOEIRA DO CARACOL --- CACHOEIRA DO ITAMBE = custo: 0.1369275</w:t>
@@ -1448,12 +1510,18 @@
         <w:jc w:val="both"/>
         <w:rPr>
           <w:rFonts w:ascii="Courier New" w:eastAsia="Times New Roman" w:hAnsi="Courier New" w:cs="Courier New"/>
-          <w:lang w:eastAsia="pt-BR"/>
-        </w:rPr>
-      </w:pPr>
-      <w:r>
-        <w:rPr>
-          <w:rFonts w:ascii="Courier New" w:eastAsia="Times New Roman" w:hAnsi="Courier New" w:cs="Courier New"/>
+          <w:b/>
+          <w:bCs/>
+          <w:color w:val="FF0000"/>
+          <w:lang w:eastAsia="pt-BR"/>
+        </w:rPr>
+      </w:pPr>
+      <w:r>
+        <w:rPr>
+          <w:rFonts w:ascii="Courier New" w:eastAsia="Times New Roman" w:hAnsi="Courier New" w:cs="Courier New"/>
+          <w:b/>
+          <w:bCs/>
+          <w:color w:val="FF0000"/>
           <w:lang w:eastAsia="pt-BR"/>
         </w:rPr>
         <w:t>CACHOEIRA DO CARACOL --- CACHOEIRA CONDE DEU --- CACHOEIRA DO SALTO GRANDE = custo: 0.2739479</w:t>
@@ -1465,12 +1533,18 @@
         <w:jc w:val="both"/>
         <w:rPr>
           <w:rFonts w:ascii="Courier New" w:eastAsia="Times New Roman" w:hAnsi="Courier New" w:cs="Courier New"/>
-          <w:lang w:eastAsia="pt-BR"/>
-        </w:rPr>
-      </w:pPr>
-      <w:r>
-        <w:rPr>
-          <w:rFonts w:ascii="Courier New" w:eastAsia="Times New Roman" w:hAnsi="Courier New" w:cs="Courier New"/>
+          <w:b/>
+          <w:bCs/>
+          <w:color w:val="FF0000"/>
+          <w:lang w:eastAsia="pt-BR"/>
+        </w:rPr>
+      </w:pPr>
+      <w:r>
+        <w:rPr>
+          <w:rFonts w:ascii="Courier New" w:eastAsia="Times New Roman" w:hAnsi="Courier New" w:cs="Courier New"/>
+          <w:b/>
+          <w:bCs/>
+          <w:color w:val="FF0000"/>
           <w:lang w:eastAsia="pt-BR"/>
         </w:rPr>
         <w:t>CACHOEIRA DO CARACOL --- CACHOEIRA DO TABULEIRO = custo: 0.186363</w:t>
@@ -1482,12 +1556,18 @@
         <w:jc w:val="both"/>
         <w:rPr>
           <w:rFonts w:ascii="Courier New" w:eastAsia="Times New Roman" w:hAnsi="Courier New" w:cs="Courier New"/>
-          <w:lang w:eastAsia="pt-BR"/>
-        </w:rPr>
-      </w:pPr>
-      <w:r>
-        <w:rPr>
-          <w:rFonts w:ascii="Courier New" w:eastAsia="Times New Roman" w:hAnsi="Courier New" w:cs="Courier New"/>
+          <w:b/>
+          <w:bCs/>
+          <w:color w:val="FF0000"/>
+          <w:lang w:eastAsia="pt-BR"/>
+        </w:rPr>
+      </w:pPr>
+      <w:r>
+        <w:rPr>
+          <w:rFonts w:ascii="Courier New" w:eastAsia="Times New Roman" w:hAnsi="Courier New" w:cs="Courier New"/>
+          <w:b/>
+          <w:bCs/>
+          <w:color w:val="FF0000"/>
           <w:lang w:eastAsia="pt-BR"/>
         </w:rPr>
         <w:t>CACHOEIRA DO CARACOL --- CACHOEIRA DO TORORO = custo: 0.2055704</w:t>
@@ -1499,12 +1579,18 @@
         <w:jc w:val="both"/>
         <w:rPr>
           <w:rFonts w:ascii="Courier New" w:eastAsia="Times New Roman" w:hAnsi="Courier New" w:cs="Courier New"/>
-          <w:lang w:eastAsia="pt-BR"/>
-        </w:rPr>
-      </w:pPr>
-      <w:r>
-        <w:rPr>
-          <w:rFonts w:ascii="Courier New" w:eastAsia="Times New Roman" w:hAnsi="Courier New" w:cs="Courier New"/>
+          <w:b/>
+          <w:bCs/>
+          <w:color w:val="FF0000"/>
+          <w:lang w:eastAsia="pt-BR"/>
+        </w:rPr>
+      </w:pPr>
+      <w:r>
+        <w:rPr>
+          <w:rFonts w:ascii="Courier New" w:eastAsia="Times New Roman" w:hAnsi="Courier New" w:cs="Courier New"/>
+          <w:b/>
+          <w:bCs/>
+          <w:color w:val="FF0000"/>
           <w:lang w:eastAsia="pt-BR"/>
         </w:rPr>
         <w:t>CACHOEIRA DO CARACOL --- CACHOEIRA DO ITAMBE --- CATARATAS DO IGUACU = custo: 0.2436522</w:t>
@@ -1608,6 +1694,7 @@
       <w:r>
         <w:rPr>
           <w:rFonts w:ascii="Courier New" w:eastAsia="Times New Roman" w:hAnsi="Courier New" w:cs="Courier New"/>
+          <w:color w:val="0070C0"/>
           <w:lang w:eastAsia="pt-BR"/>
         </w:rPr>
         <w:t>[</w:t>
@@ -4372,6 +4459,8 @@
         </w:rPr>
         <w:t>2</w:t>
       </w:r>
+      <w:bookmarkStart w:id="1" w:name="_GoBack"/>
+      <w:bookmarkEnd w:id="1"/>
     </w:p>
     <w:p>
       <w:pPr>
@@ -6394,20 +6483,7 @@
           <w:szCs w:val="28"/>
           <w:lang w:eastAsia="pt-BR"/>
         </w:rPr>
-        <w:t>GRA</w:t>
-      </w:r>
-      <w:bookmarkStart w:id="1" w:name="_GoBack"/>
-      <w:bookmarkEnd w:id="1"/>
-      <w:r>
-        <w:rPr>
-          <w:rFonts w:ascii="Courier New" w:eastAsia="Times New Roman" w:hAnsi="Courier New" w:cs="Courier New"/>
-          <w:b/>
-          <w:bCs/>
-          <w:sz w:val="28"/>
-          <w:szCs w:val="28"/>
-          <w:lang w:eastAsia="pt-BR"/>
-        </w:rPr>
-        <w:t xml:space="preserve">FO </w:t>
+        <w:t xml:space="preserve">GRAFO </w:t>
       </w:r>
       <w:r>
         <w:rPr>
@@ -6839,6 +6915,7 @@
     <w:lsdException w:name="HTML Sample" w:semiHidden="1" w:unhideWhenUsed="1"/>
     <w:lsdException w:name="HTML Typewriter" w:semiHidden="1" w:unhideWhenUsed="1"/>
     <w:lsdException w:name="HTML Variable" w:semiHidden="1" w:unhideWhenUsed="1"/>
+    <w:lsdException w:name="Normal Table" w:semiHidden="1" w:unhideWhenUsed="1"/>
     <w:lsdException w:name="annotation subject" w:semiHidden="1" w:unhideWhenUsed="1"/>
     <w:lsdException w:name="No List" w:semiHidden="1" w:unhideWhenUsed="1"/>
     <w:lsdException w:name="Outline List 1" w:semiHidden="1" w:unhideWhenUsed="1"/>
@@ -6885,8 +6962,10 @@
     <w:lsdException w:name="Table Subtle 2" w:semiHidden="1" w:unhideWhenUsed="1"/>
     <w:lsdException w:name="Table Web 1" w:semiHidden="1" w:unhideWhenUsed="1"/>
     <w:lsdException w:name="Table Web 2" w:semiHidden="1" w:unhideWhenUsed="1"/>
+    <w:lsdException w:name="Table Web 3" w:semiHidden="1" w:unhideWhenUsed="1"/>
     <w:lsdException w:name="Balloon Text" w:semiHidden="1" w:unhideWhenUsed="1"/>
     <w:lsdException w:name="Table Grid" w:uiPriority="39"/>
+    <w:lsdException w:name="Table Theme" w:semiHidden="1" w:unhideWhenUsed="1"/>
     <w:lsdException w:name="Placeholder Text" w:semiHidden="1"/>
     <w:lsdException w:name="No Spacing" w:uiPriority="1" w:qFormat="1"/>
     <w:lsdException w:name="Light Shading" w:uiPriority="60"/>
@@ -7583,7 +7662,7 @@
 </file>
 
 <file path=customXml/itemProps1.xml><?xml version="1.0" encoding="utf-8"?>
-<ds:datastoreItem xmlns:ds="http://schemas.openxmlformats.org/officeDocument/2006/customXml" ds:itemID="{60923336-3478-4315-847E-E199AD8CE3A6}">
+<ds:datastoreItem xmlns:ds="http://schemas.openxmlformats.org/officeDocument/2006/customXml" ds:itemID="{775456C7-BC5C-41FF-864C-A1C9E7ECADF0}">
   <ds:schemaRefs>
     <ds:schemaRef ds:uri="http://schemas.openxmlformats.org/officeDocument/2006/bibliography"/>
   </ds:schemaRefs>

</xml_diff>